<commit_message>
commits mejorando docs del rucri
</commit_message>
<xml_diff>
--- a/Documentos/Diseño de requirimiento y funcionamiento de red.docx
+++ b/Documentos/Diseño de requirimiento y funcionamiento de red.docx
@@ -1,7 +1,414 @@
 
 <file path=word/document.xml><?xml version="1.0" encoding="utf-8"?>
-<w:document xmlns:wpc="http://schemas.microsoft.com/office/word/2010/wordprocessingCanvas" xmlns:mc="http://schemas.openxmlformats.org/markup-compatibility/2006" xmlns:o="urn:schemas-microsoft-com:office:office" xmlns:r="http://schemas.openxmlformats.org/officeDocument/2006/relationships" xmlns:m="http://schemas.openxmlformats.org/officeDocument/2006/math" xmlns:v="urn:schemas-microsoft-com:vml" xmlns:wp14="http://schemas.microsoft.com/office/word/2010/wordprocessingDrawing" xmlns:wp="http://schemas.openxmlformats.org/drawingml/2006/wordprocessingDrawing" xmlns:w10="urn:schemas-microsoft-com:office:word" xmlns:w="http://schemas.openxmlformats.org/wordprocessingml/2006/main" xmlns:w14="http://schemas.microsoft.com/office/word/2010/wordml" xmlns:w15="http://schemas.microsoft.com/office/word/2012/wordml" xmlns:wpg="http://schemas.microsoft.com/office/word/2010/wordprocessingGroup" xmlns:wpi="http://schemas.microsoft.com/office/word/2010/wordprocessingInk" xmlns:wne="http://schemas.microsoft.com/office/word/2006/wordml" xmlns:wps="http://schemas.microsoft.com/office/word/2010/wordprocessingShape" mc:Ignorable="w14 w15 wp14">
+<w:document xmlns:wpc="http://schemas.microsoft.com/office/word/2010/wordprocessingCanvas" xmlns:cx="http://schemas.microsoft.com/office/drawing/2014/chartex" xmlns:cx1="http://schemas.microsoft.com/office/drawing/2015/9/8/chartex" xmlns:cx2="http://schemas.microsoft.com/office/drawing/2015/10/21/chartex" xmlns:cx3="http://schemas.microsoft.com/office/drawing/2016/5/9/chartex" xmlns:cx4="http://schemas.microsoft.com/office/drawing/2016/5/10/chartex" xmlns:cx5="http://schemas.microsoft.com/office/drawing/2016/5/11/chartex" xmlns:mc="http://schemas.openxmlformats.org/markup-compatibility/2006" xmlns:o="urn:schemas-microsoft-com:office:office" xmlns:r="http://schemas.openxmlformats.org/officeDocument/2006/relationships" xmlns:m="http://schemas.openxmlformats.org/officeDocument/2006/math" xmlns:v="urn:schemas-microsoft-com:vml" xmlns:wp14="http://schemas.microsoft.com/office/word/2010/wordprocessingDrawing" xmlns:wp="http://schemas.openxmlformats.org/drawingml/2006/wordprocessingDrawing" xmlns:w10="urn:schemas-microsoft-com:office:word" xmlns:w="http://schemas.openxmlformats.org/wordprocessingml/2006/main" xmlns:w14="http://schemas.microsoft.com/office/word/2010/wordml" xmlns:w15="http://schemas.microsoft.com/office/word/2012/wordml" xmlns:w16se="http://schemas.microsoft.com/office/word/2015/wordml/symex" xmlns:wpg="http://schemas.microsoft.com/office/word/2010/wordprocessingGroup" xmlns:wpi="http://schemas.microsoft.com/office/word/2010/wordprocessingInk" xmlns:wne="http://schemas.microsoft.com/office/word/2006/wordml" xmlns:wps="http://schemas.microsoft.com/office/word/2010/wordprocessingShape" mc:Ignorable="w14 w15 w16se wp14">
   <w:body>
+    <w:p>
+      <w:pPr>
+        <w:pStyle w:val="NormalWeb"/>
+        <w:spacing w:before="0" w:beforeAutospacing="0" w:after="0" w:afterAutospacing="0"/>
+      </w:pPr>
+      <w:r>
+        <w:rPr>
+          <w:b/>
+          <w:bCs/>
+          <w:color w:val="000000"/>
+          <w:sz w:val="72"/>
+          <w:szCs w:val="72"/>
+          <w:u w:val="single"/>
+        </w:rPr>
+        <w:t xml:space="preserve">Diseño </w:t>
+      </w:r>
+      <w:r>
+        <w:rPr>
+          <w:b/>
+          <w:bCs/>
+          <w:color w:val="000000"/>
+          <w:sz w:val="72"/>
+          <w:szCs w:val="72"/>
+          <w:u w:val="single"/>
+        </w:rPr>
+        <w:t>de requerimientos y funciones de red</w:t>
+      </w:r>
+      <w:bookmarkStart w:id="0" w:name="_GoBack"/>
+      <w:bookmarkEnd w:id="0"/>
+    </w:p>
+    <w:p>
+      <w:pPr>
+        <w:spacing w:after="240" w:line="240" w:lineRule="auto"/>
+        <w:rPr>
+          <w:rFonts w:ascii="Times New Roman" w:eastAsia="Times New Roman" w:hAnsi="Times New Roman" w:cs="Times New Roman"/>
+          <w:sz w:val="24"/>
+          <w:szCs w:val="24"/>
+          <w:lang w:eastAsia="es-ES"/>
+        </w:rPr>
+      </w:pPr>
+    </w:p>
+    <w:p>
+      <w:pPr>
+        <w:spacing w:after="0" w:line="240" w:lineRule="auto"/>
+        <w:jc w:val="center"/>
+        <w:rPr>
+          <w:rFonts w:ascii="Times New Roman" w:eastAsia="Times New Roman" w:hAnsi="Times New Roman" w:cs="Times New Roman"/>
+          <w:sz w:val="24"/>
+          <w:szCs w:val="24"/>
+          <w:lang w:eastAsia="es-ES"/>
+        </w:rPr>
+      </w:pPr>
+      <w:r>
+        <w:rPr>
+          <w:rFonts w:ascii="Times New Roman" w:eastAsia="Times New Roman" w:hAnsi="Times New Roman" w:cs="Times New Roman"/>
+          <w:b/>
+          <w:noProof/>
+          <w:color w:val="000000"/>
+          <w:sz w:val="36"/>
+          <w:szCs w:val="36"/>
+          <w:lang w:eastAsia="es-ES"/>
+        </w:rPr>
+        <w:drawing>
+          <wp:inline distT="0" distB="0" distL="0" distR="0">
+            <wp:extent cx="4305300" cy="2971800"/>
+            <wp:effectExtent l="0" t="0" r="0" b="0"/>
+            <wp:docPr id="4" name="Imagen 4" descr="https://lh6.googleusercontent.com/ybcduiAtmsdaWJVzp7csaCvoJzDwJkK1bKRzWnMgUrh85JfiNLDNeks126pZtBEM6ZYivuzoFsflwwGKyxVfm_9hmrPjIcy_iUpAsz9m-HS1A45jJgakVectuNda2NKk4pl5BW8N"/>
+            <wp:cNvGraphicFramePr>
+              <a:graphicFrameLocks xmlns:a="http://schemas.openxmlformats.org/drawingml/2006/main" noChangeAspect="1"/>
+            </wp:cNvGraphicFramePr>
+            <a:graphic xmlns:a="http://schemas.openxmlformats.org/drawingml/2006/main">
+              <a:graphicData uri="http://schemas.openxmlformats.org/drawingml/2006/picture">
+                <pic:pic xmlns:pic="http://schemas.openxmlformats.org/drawingml/2006/picture">
+                  <pic:nvPicPr>
+                    <pic:cNvPr id="0" name="Imagen 1" descr="https://lh6.googleusercontent.com/ybcduiAtmsdaWJVzp7csaCvoJzDwJkK1bKRzWnMgUrh85JfiNLDNeks126pZtBEM6ZYivuzoFsflwwGKyxVfm_9hmrPjIcy_iUpAsz9m-HS1A45jJgakVectuNda2NKk4pl5BW8N"/>
+                    <pic:cNvPicPr>
+                      <a:picLocks noChangeAspect="1" noChangeArrowheads="1"/>
+                    </pic:cNvPicPr>
+                  </pic:nvPicPr>
+                  <pic:blipFill>
+                    <a:blip r:embed="rId8">
+                      <a:extLst>
+                        <a:ext uri="{28A0092B-C50C-407E-A947-70E740481C1C}">
+                          <a14:useLocalDpi xmlns:a14="http://schemas.microsoft.com/office/drawing/2010/main" val="0"/>
+                        </a:ext>
+                      </a:extLst>
+                    </a:blip>
+                    <a:srcRect/>
+                    <a:stretch>
+                      <a:fillRect/>
+                    </a:stretch>
+                  </pic:blipFill>
+                  <pic:spPr bwMode="auto">
+                    <a:xfrm>
+                      <a:off x="0" y="0"/>
+                      <a:ext cx="4305300" cy="2971800"/>
+                    </a:xfrm>
+                    <a:prstGeom prst="rect">
+                      <a:avLst/>
+                    </a:prstGeom>
+                    <a:noFill/>
+                    <a:ln>
+                      <a:noFill/>
+                    </a:ln>
+                  </pic:spPr>
+                </pic:pic>
+              </a:graphicData>
+            </a:graphic>
+          </wp:inline>
+        </w:drawing>
+      </w:r>
+    </w:p>
+    <w:p>
+      <w:pPr>
+        <w:spacing w:after="240" w:line="240" w:lineRule="auto"/>
+        <w:rPr>
+          <w:rFonts w:ascii="Times New Roman" w:eastAsia="Times New Roman" w:hAnsi="Times New Roman" w:cs="Times New Roman"/>
+          <w:sz w:val="24"/>
+          <w:szCs w:val="24"/>
+          <w:lang w:eastAsia="es-ES"/>
+        </w:rPr>
+      </w:pPr>
+    </w:p>
+    <w:p>
+      <w:pPr>
+        <w:spacing w:after="0" w:line="240" w:lineRule="auto"/>
+        <w:rPr>
+          <w:rFonts w:ascii="Times New Roman" w:eastAsia="Times New Roman" w:hAnsi="Times New Roman" w:cs="Times New Roman"/>
+          <w:sz w:val="24"/>
+          <w:szCs w:val="24"/>
+          <w:lang w:eastAsia="es-ES"/>
+        </w:rPr>
+      </w:pPr>
+      <w:proofErr w:type="spellStart"/>
+      <w:r>
+        <w:rPr>
+          <w:rFonts w:ascii="Times New Roman" w:eastAsia="Times New Roman" w:hAnsi="Times New Roman" w:cs="Times New Roman"/>
+          <w:b/>
+          <w:bCs/>
+          <w:i/>
+          <w:iCs/>
+          <w:color w:val="000000"/>
+          <w:sz w:val="48"/>
+          <w:szCs w:val="48"/>
+          <w:u w:val="single"/>
+          <w:lang w:eastAsia="es-ES"/>
+        </w:rPr>
+        <w:t>Paradox</w:t>
+      </w:r>
+      <w:proofErr w:type="spellEnd"/>
+      <w:r>
+        <w:rPr>
+          <w:rFonts w:ascii="Times New Roman" w:eastAsia="Times New Roman" w:hAnsi="Times New Roman" w:cs="Times New Roman"/>
+          <w:b/>
+          <w:bCs/>
+          <w:i/>
+          <w:iCs/>
+          <w:color w:val="000000"/>
+          <w:sz w:val="48"/>
+          <w:szCs w:val="48"/>
+          <w:u w:val="single"/>
+          <w:lang w:eastAsia="es-ES"/>
+        </w:rPr>
+        <w:t xml:space="preserve"> </w:t>
+      </w:r>
+      <w:proofErr w:type="spellStart"/>
+      <w:r>
+        <w:rPr>
+          <w:rFonts w:ascii="Times New Roman" w:eastAsia="Times New Roman" w:hAnsi="Times New Roman" w:cs="Times New Roman"/>
+          <w:b/>
+          <w:bCs/>
+          <w:i/>
+          <w:iCs/>
+          <w:color w:val="000000"/>
+          <w:sz w:val="48"/>
+          <w:szCs w:val="48"/>
+          <w:u w:val="single"/>
+          <w:lang w:eastAsia="es-ES"/>
+        </w:rPr>
+        <w:t>Studios</w:t>
+      </w:r>
+      <w:proofErr w:type="spellEnd"/>
+      <w:r>
+        <w:rPr>
+          <w:rFonts w:ascii="Times New Roman" w:eastAsia="Times New Roman" w:hAnsi="Times New Roman" w:cs="Times New Roman"/>
+          <w:b/>
+          <w:bCs/>
+          <w:i/>
+          <w:iCs/>
+          <w:color w:val="000000"/>
+          <w:sz w:val="48"/>
+          <w:szCs w:val="48"/>
+          <w:u w:val="single"/>
+          <w:lang w:eastAsia="es-ES"/>
+        </w:rPr>
+        <w:t>:</w:t>
+      </w:r>
+    </w:p>
+    <w:p>
+      <w:pPr>
+        <w:spacing w:after="0" w:line="240" w:lineRule="auto"/>
+        <w:rPr>
+          <w:rFonts w:ascii="Times New Roman" w:eastAsia="Times New Roman" w:hAnsi="Times New Roman" w:cs="Times New Roman"/>
+          <w:sz w:val="24"/>
+          <w:szCs w:val="24"/>
+          <w:lang w:eastAsia="es-ES"/>
+        </w:rPr>
+      </w:pPr>
+      <w:proofErr w:type="spellStart"/>
+      <w:r>
+        <w:rPr>
+          <w:rFonts w:ascii="Times New Roman" w:eastAsia="Times New Roman" w:hAnsi="Times New Roman" w:cs="Times New Roman"/>
+          <w:color w:val="000000"/>
+          <w:sz w:val="48"/>
+          <w:szCs w:val="48"/>
+          <w:lang w:eastAsia="es-ES"/>
+        </w:rPr>
+        <w:t>Moltó</w:t>
+      </w:r>
+      <w:proofErr w:type="spellEnd"/>
+      <w:r>
+        <w:rPr>
+          <w:rFonts w:ascii="Times New Roman" w:eastAsia="Times New Roman" w:hAnsi="Times New Roman" w:cs="Times New Roman"/>
+          <w:color w:val="000000"/>
+          <w:sz w:val="48"/>
+          <w:szCs w:val="48"/>
+          <w:lang w:eastAsia="es-ES"/>
+        </w:rPr>
+        <w:t xml:space="preserve"> Ferré, Enrique</w:t>
+      </w:r>
+    </w:p>
+    <w:p>
+      <w:pPr>
+        <w:spacing w:after="0" w:line="240" w:lineRule="auto"/>
+        <w:rPr>
+          <w:rFonts w:ascii="Times New Roman" w:eastAsia="Times New Roman" w:hAnsi="Times New Roman" w:cs="Times New Roman"/>
+          <w:sz w:val="24"/>
+          <w:szCs w:val="24"/>
+          <w:lang w:eastAsia="es-ES"/>
+        </w:rPr>
+      </w:pPr>
+      <w:r>
+        <w:rPr>
+          <w:rFonts w:ascii="Times New Roman" w:eastAsia="Times New Roman" w:hAnsi="Times New Roman" w:cs="Times New Roman"/>
+          <w:color w:val="000000"/>
+          <w:sz w:val="48"/>
+          <w:szCs w:val="48"/>
+          <w:lang w:eastAsia="es-ES"/>
+        </w:rPr>
+        <w:t xml:space="preserve">Muñoz </w:t>
+      </w:r>
+      <w:proofErr w:type="spellStart"/>
+      <w:r>
+        <w:rPr>
+          <w:rFonts w:ascii="Times New Roman" w:eastAsia="Times New Roman" w:hAnsi="Times New Roman" w:cs="Times New Roman"/>
+          <w:color w:val="000000"/>
+          <w:sz w:val="48"/>
+          <w:szCs w:val="48"/>
+          <w:lang w:eastAsia="es-ES"/>
+        </w:rPr>
+        <w:t>Periñán</w:t>
+      </w:r>
+      <w:proofErr w:type="spellEnd"/>
+      <w:r>
+        <w:rPr>
+          <w:rFonts w:ascii="Times New Roman" w:eastAsia="Times New Roman" w:hAnsi="Times New Roman" w:cs="Times New Roman"/>
+          <w:color w:val="000000"/>
+          <w:sz w:val="48"/>
+          <w:szCs w:val="48"/>
+          <w:lang w:eastAsia="es-ES"/>
+        </w:rPr>
+        <w:t>, José Luis</w:t>
+      </w:r>
+    </w:p>
+    <w:p>
+      <w:pPr>
+        <w:spacing w:after="0" w:line="240" w:lineRule="auto"/>
+        <w:rPr>
+          <w:rFonts w:ascii="Times New Roman" w:eastAsia="Times New Roman" w:hAnsi="Times New Roman" w:cs="Times New Roman"/>
+          <w:sz w:val="24"/>
+          <w:szCs w:val="24"/>
+          <w:lang w:eastAsia="es-ES"/>
+        </w:rPr>
+      </w:pPr>
+      <w:r>
+        <w:rPr>
+          <w:rFonts w:ascii="Times New Roman" w:eastAsia="Times New Roman" w:hAnsi="Times New Roman" w:cs="Times New Roman"/>
+          <w:color w:val="000000"/>
+          <w:sz w:val="48"/>
+          <w:szCs w:val="48"/>
+          <w:lang w:eastAsia="es-ES"/>
+        </w:rPr>
+        <w:t>Pérez Cristo, Rubén</w:t>
+      </w:r>
+    </w:p>
+    <w:p>
+      <w:pPr>
+        <w:spacing w:after="0" w:line="240" w:lineRule="auto"/>
+        <w:rPr>
+          <w:rFonts w:ascii="Times New Roman" w:eastAsia="Times New Roman" w:hAnsi="Times New Roman" w:cs="Times New Roman"/>
+          <w:sz w:val="24"/>
+          <w:szCs w:val="24"/>
+          <w:lang w:eastAsia="es-ES"/>
+        </w:rPr>
+      </w:pPr>
+      <w:r>
+        <w:rPr>
+          <w:rFonts w:ascii="Times New Roman" w:eastAsia="Times New Roman" w:hAnsi="Times New Roman" w:cs="Times New Roman"/>
+          <w:color w:val="000000"/>
+          <w:sz w:val="48"/>
+          <w:szCs w:val="48"/>
+          <w:lang w:eastAsia="es-ES"/>
+        </w:rPr>
+        <w:t xml:space="preserve">Rebollo </w:t>
+      </w:r>
+      <w:proofErr w:type="spellStart"/>
+      <w:r>
+        <w:rPr>
+          <w:rFonts w:ascii="Times New Roman" w:eastAsia="Times New Roman" w:hAnsi="Times New Roman" w:cs="Times New Roman"/>
+          <w:color w:val="000000"/>
+          <w:sz w:val="48"/>
+          <w:szCs w:val="48"/>
+          <w:lang w:eastAsia="es-ES"/>
+        </w:rPr>
+        <w:t>Berná</w:t>
+      </w:r>
+      <w:proofErr w:type="spellEnd"/>
+      <w:r>
+        <w:rPr>
+          <w:rFonts w:ascii="Times New Roman" w:eastAsia="Times New Roman" w:hAnsi="Times New Roman" w:cs="Times New Roman"/>
+          <w:color w:val="000000"/>
+          <w:sz w:val="48"/>
+          <w:szCs w:val="48"/>
+          <w:lang w:eastAsia="es-ES"/>
+        </w:rPr>
+        <w:t>, Antonio</w:t>
+      </w:r>
+    </w:p>
+    <w:p>
+      <w:pPr>
+        <w:spacing w:after="0" w:line="240" w:lineRule="auto"/>
+        <w:rPr>
+          <w:rFonts w:ascii="Times New Roman" w:eastAsia="Times New Roman" w:hAnsi="Times New Roman" w:cs="Times New Roman"/>
+          <w:color w:val="000000"/>
+          <w:sz w:val="48"/>
+          <w:szCs w:val="48"/>
+          <w:lang w:eastAsia="es-ES"/>
+        </w:rPr>
+      </w:pPr>
+      <w:r>
+        <w:rPr>
+          <w:rFonts w:ascii="Times New Roman" w:eastAsia="Times New Roman" w:hAnsi="Times New Roman" w:cs="Times New Roman"/>
+          <w:color w:val="000000"/>
+          <w:sz w:val="48"/>
+          <w:szCs w:val="48"/>
+          <w:lang w:eastAsia="es-ES"/>
+        </w:rPr>
+        <w:t>Zamora Pastor, Julio</w:t>
+      </w:r>
+    </w:p>
+    <w:p>
+      <w:pPr>
+        <w:spacing w:after="0" w:line="240" w:lineRule="auto"/>
+        <w:rPr>
+          <w:rFonts w:ascii="Times New Roman" w:eastAsia="Times New Roman" w:hAnsi="Times New Roman" w:cs="Times New Roman"/>
+          <w:color w:val="000000"/>
+          <w:sz w:val="48"/>
+          <w:szCs w:val="48"/>
+          <w:lang w:eastAsia="es-ES"/>
+        </w:rPr>
+      </w:pPr>
+    </w:p>
+    <w:p>
+      <w:pPr>
+        <w:spacing w:after="0" w:line="240" w:lineRule="auto"/>
+        <w:rPr>
+          <w:rFonts w:ascii="Times New Roman" w:eastAsia="Times New Roman" w:hAnsi="Times New Roman" w:cs="Times New Roman"/>
+          <w:color w:val="000000"/>
+          <w:sz w:val="48"/>
+          <w:szCs w:val="48"/>
+          <w:lang w:eastAsia="es-ES"/>
+        </w:rPr>
+      </w:pPr>
+    </w:p>
+    <w:p>
+      <w:pPr>
+        <w:spacing w:after="0" w:line="240" w:lineRule="auto"/>
+        <w:rPr>
+          <w:rFonts w:ascii="Times New Roman" w:eastAsia="Times New Roman" w:hAnsi="Times New Roman" w:cs="Times New Roman"/>
+          <w:color w:val="000000"/>
+          <w:sz w:val="48"/>
+          <w:szCs w:val="48"/>
+          <w:lang w:eastAsia="es-ES"/>
+        </w:rPr>
+      </w:pPr>
+    </w:p>
+    <w:p>
+      <w:pPr>
+        <w:spacing w:after="0" w:line="240" w:lineRule="auto"/>
+        <w:rPr>
+          <w:rFonts w:ascii="Times New Roman" w:eastAsia="Times New Roman" w:hAnsi="Times New Roman" w:cs="Times New Roman"/>
+          <w:sz w:val="24"/>
+          <w:szCs w:val="24"/>
+          <w:lang w:eastAsia="es-ES"/>
+        </w:rPr>
+      </w:pPr>
+    </w:p>
     <w:p>
       <w:pPr>
         <w:rPr>
@@ -10,23 +417,23 @@
           <w:szCs w:val="40"/>
         </w:rPr>
       </w:pPr>
-      <w:r>
+    </w:p>
+    <w:p>
+      <w:pPr>
         <w:rPr>
           <w:rFonts w:ascii="Times New Roman" w:hAnsi="Times New Roman" w:cs="Times New Roman"/>
           <w:sz w:val="44"/>
           <w:szCs w:val="40"/>
         </w:rPr>
-        <w:t>Dis</w:t>
-      </w:r>
-      <w:bookmarkStart w:id="0" w:name="_GoBack"/>
-      <w:bookmarkEnd w:id="0"/>
+      </w:pPr>
       <w:r>
         <w:rPr>
           <w:rFonts w:ascii="Times New Roman" w:hAnsi="Times New Roman" w:cs="Times New Roman"/>
           <w:sz w:val="44"/>
           <w:szCs w:val="40"/>
         </w:rPr>
-        <w:t>eño de requerimientos y funciones de red</w:t>
+        <w:lastRenderedPageBreak/>
+        <w:t>Diseño de requerimientos y funciones de red</w:t>
       </w:r>
     </w:p>
     <w:p>
@@ -249,7 +656,7 @@
                     </pic:cNvPicPr>
                   </pic:nvPicPr>
                   <pic:blipFill>
-                    <a:blip r:embed="rId6">
+                    <a:blip r:embed="rId9">
                       <a:extLst>
                         <a:ext uri="{28A0092B-C50C-407E-A947-70E740481C1C}">
                           <a14:useLocalDpi xmlns:a14="http://schemas.microsoft.com/office/drawing/2010/main" val="0"/>
@@ -349,6 +756,7 @@
         <w:rPr>
           <w:rFonts w:ascii="Times New Roman" w:hAnsi="Times New Roman" w:cs="Times New Roman"/>
         </w:rPr>
+        <w:lastRenderedPageBreak/>
         <w:t>El servidor y el cliente se enviaran paquetes entre ellos usando el nodo de conexión y sabiendo quien es cada uno gracias a su GUID que los identifica.</w:t>
       </w:r>
     </w:p>
@@ -367,7 +775,6 @@
         <w:rPr>
           <w:rFonts w:ascii="Times New Roman" w:hAnsi="Times New Roman" w:cs="Times New Roman"/>
         </w:rPr>
-        <w:lastRenderedPageBreak/>
         <w:t xml:space="preserve">El cliente será capaz de buscar entre los servidores abiertos disponibles y conectarse al que el desee </w:t>
       </w:r>
     </w:p>
@@ -414,7 +821,7 @@
                     </pic:cNvPicPr>
                   </pic:nvPicPr>
                   <pic:blipFill>
-                    <a:blip r:embed="rId7">
+                    <a:blip r:embed="rId10">
                       <a:extLst>
                         <a:ext uri="{28A0092B-C50C-407E-A947-70E740481C1C}">
                           <a14:useLocalDpi xmlns:a14="http://schemas.microsoft.com/office/drawing/2010/main" val="0"/>
@@ -586,7 +993,7 @@
                     </pic:cNvPicPr>
                   </pic:nvPicPr>
                   <pic:blipFill>
-                    <a:blip r:embed="rId8">
+                    <a:blip r:embed="rId11">
                       <a:extLst>
                         <a:ext uri="{28A0092B-C50C-407E-A947-70E740481C1C}">
                           <a14:useLocalDpi xmlns:a14="http://schemas.microsoft.com/office/drawing/2010/main" val="0"/>
@@ -850,7 +1257,7 @@
                     </pic:cNvPicPr>
                   </pic:nvPicPr>
                   <pic:blipFill>
-                    <a:blip r:embed="rId9">
+                    <a:blip r:embed="rId12">
                       <a:extLst>
                         <a:ext uri="{28A0092B-C50C-407E-A947-70E740481C1C}">
                           <a14:useLocalDpi xmlns:a14="http://schemas.microsoft.com/office/drawing/2010/main" val="0"/>
@@ -993,7 +1400,7 @@
                     </pic:cNvPicPr>
                   </pic:nvPicPr>
                   <pic:blipFill>
-                    <a:blip r:embed="rId10">
+                    <a:blip r:embed="rId13">
                       <a:extLst>
                         <a:ext uri="{28A0092B-C50C-407E-A947-70E740481C1C}">
                           <a14:useLocalDpi xmlns:a14="http://schemas.microsoft.com/office/drawing/2010/main" val="0"/>
@@ -1250,7 +1657,7 @@
                     </pic:cNvPicPr>
                   </pic:nvPicPr>
                   <pic:blipFill>
-                    <a:blip r:embed="rId11">
+                    <a:blip r:embed="rId14">
                       <a:extLst>
                         <a:ext uri="{28A0092B-C50C-407E-A947-70E740481C1C}">
                           <a14:useLocalDpi xmlns:a14="http://schemas.microsoft.com/office/drawing/2010/main" val="0"/>
@@ -1521,7 +1928,7 @@
                     </pic:cNvPicPr>
                   </pic:nvPicPr>
                   <pic:blipFill>
-                    <a:blip r:embed="rId12">
+                    <a:blip r:embed="rId15">
                       <a:extLst>
                         <a:ext uri="{28A0092B-C50C-407E-A947-70E740481C1C}">
                           <a14:useLocalDpi xmlns:a14="http://schemas.microsoft.com/office/drawing/2010/main" val="0"/>
@@ -1880,6 +2287,7 @@
         <w:rPr>
           <w:rFonts w:ascii="Times New Roman" w:hAnsi="Times New Roman" w:cs="Times New Roman"/>
         </w:rPr>
+        <w:lastRenderedPageBreak/>
         <w:t>Esta tabla se actualizara tanto en el servidor como en todos los clientes cada vez que haya una baja o una muerte.</w:t>
       </w:r>
     </w:p>
@@ -1900,7 +2308,6 @@
           <w:noProof/>
           <w:lang w:eastAsia="es-ES"/>
         </w:rPr>
-        <w:lastRenderedPageBreak/>
         <w:drawing>
           <wp:anchor distT="0" distB="0" distL="114300" distR="114300" simplePos="0" relativeHeight="251661312" behindDoc="0" locked="0" layoutInCell="1" allowOverlap="1">
             <wp:simplePos x="0" y="0"/>
@@ -1927,7 +2334,7 @@
                     </pic:cNvPicPr>
                   </pic:nvPicPr>
                   <pic:blipFill>
-                    <a:blip r:embed="rId13">
+                    <a:blip r:embed="rId16">
                       <a:extLst>
                         <a:ext uri="{28A0092B-C50C-407E-A947-70E740481C1C}">
                           <a14:useLocalDpi xmlns:a14="http://schemas.microsoft.com/office/drawing/2010/main" val="0"/>
@@ -2260,6 +2667,7 @@
         <w:rPr>
           <w:rFonts w:ascii="Times New Roman" w:hAnsi="Times New Roman" w:cs="Times New Roman"/>
         </w:rPr>
+        <w:lastRenderedPageBreak/>
         <w:t>Cuando un cliente coge algún arma y cambia entre las armas que tenga el servidor se encargara de notificar al resto de clientes para que todos vean a cada jugador con el arma que tiene actualmente.</w:t>
       </w:r>
     </w:p>
@@ -2280,7 +2688,6 @@
         <w:rPr>
           <w:rFonts w:ascii="Times New Roman" w:hAnsi="Times New Roman" w:cs="Times New Roman"/>
         </w:rPr>
-        <w:lastRenderedPageBreak/>
         <w:t>Si un jugador cambia de arma por ejemplo de la pistola al fusil de asalto este envía un mensaje al servidor con el cambio de arma, entonces el servidor se encarga de enviar un mensaje al resto de clientes para que cambien el modelo de arma que tiene ese enemigo por el nuevo modelo.</w:t>
       </w:r>
     </w:p>
@@ -2329,7 +2736,7 @@
                     </pic:cNvPicPr>
                   </pic:nvPicPr>
                   <pic:blipFill>
-                    <a:blip r:embed="rId14">
+                    <a:blip r:embed="rId17">
                       <a:extLst>
                         <a:ext uri="{28A0092B-C50C-407E-A947-70E740481C1C}">
                           <a14:useLocalDpi xmlns:a14="http://schemas.microsoft.com/office/drawing/2010/main" val="0"/>
@@ -2362,6 +2769,7 @@
       </w:r>
     </w:p>
     <w:sectPr>
+      <w:headerReference w:type="default" r:id="rId18"/>
       <w:pgSz w:w="11906" w:h="16838"/>
       <w:pgMar w:top="1417" w:right="1701" w:bottom="1417" w:left="1701" w:header="708" w:footer="708" w:gutter="0"/>
       <w:cols w:space="708"/>
@@ -2371,8 +2779,123 @@
 </w:document>
 </file>
 
+<file path=word/endnotes.xml><?xml version="1.0" encoding="utf-8"?>
+<w:endnotes xmlns:wpc="http://schemas.microsoft.com/office/word/2010/wordprocessingCanvas" xmlns:cx="http://schemas.microsoft.com/office/drawing/2014/chartex" xmlns:cx1="http://schemas.microsoft.com/office/drawing/2015/9/8/chartex" xmlns:cx2="http://schemas.microsoft.com/office/drawing/2015/10/21/chartex" xmlns:cx3="http://schemas.microsoft.com/office/drawing/2016/5/9/chartex" xmlns:cx4="http://schemas.microsoft.com/office/drawing/2016/5/10/chartex" xmlns:cx5="http://schemas.microsoft.com/office/drawing/2016/5/11/chartex" xmlns:mc="http://schemas.openxmlformats.org/markup-compatibility/2006" xmlns:o="urn:schemas-microsoft-com:office:office" xmlns:r="http://schemas.openxmlformats.org/officeDocument/2006/relationships" xmlns:m="http://schemas.openxmlformats.org/officeDocument/2006/math" xmlns:v="urn:schemas-microsoft-com:vml" xmlns:wp14="http://schemas.microsoft.com/office/word/2010/wordprocessingDrawing" xmlns:wp="http://schemas.openxmlformats.org/drawingml/2006/wordprocessingDrawing" xmlns:w10="urn:schemas-microsoft-com:office:word" xmlns:w="http://schemas.openxmlformats.org/wordprocessingml/2006/main" xmlns:w14="http://schemas.microsoft.com/office/word/2010/wordml" xmlns:w15="http://schemas.microsoft.com/office/word/2012/wordml" xmlns:w16se="http://schemas.microsoft.com/office/word/2015/wordml/symex" xmlns:wpg="http://schemas.microsoft.com/office/word/2010/wordprocessingGroup" xmlns:wpi="http://schemas.microsoft.com/office/word/2010/wordprocessingInk" xmlns:wne="http://schemas.microsoft.com/office/word/2006/wordml" xmlns:wps="http://schemas.microsoft.com/office/word/2010/wordprocessingShape" mc:Ignorable="w14 w15 w16se wp14">
+  <w:endnote w:type="separator" w:id="-1">
+    <w:p>
+      <w:pPr>
+        <w:spacing w:after="0" w:line="240" w:lineRule="auto"/>
+      </w:pPr>
+      <w:r>
+        <w:separator/>
+      </w:r>
+    </w:p>
+  </w:endnote>
+  <w:endnote w:type="continuationSeparator" w:id="0">
+    <w:p>
+      <w:pPr>
+        <w:spacing w:after="0" w:line="240" w:lineRule="auto"/>
+      </w:pPr>
+      <w:r>
+        <w:continuationSeparator/>
+      </w:r>
+    </w:p>
+  </w:endnote>
+</w:endnotes>
+</file>
+
+<file path=word/footnotes.xml><?xml version="1.0" encoding="utf-8"?>
+<w:footnotes xmlns:wpc="http://schemas.microsoft.com/office/word/2010/wordprocessingCanvas" xmlns:cx="http://schemas.microsoft.com/office/drawing/2014/chartex" xmlns:cx1="http://schemas.microsoft.com/office/drawing/2015/9/8/chartex" xmlns:cx2="http://schemas.microsoft.com/office/drawing/2015/10/21/chartex" xmlns:cx3="http://schemas.microsoft.com/office/drawing/2016/5/9/chartex" xmlns:cx4="http://schemas.microsoft.com/office/drawing/2016/5/10/chartex" xmlns:cx5="http://schemas.microsoft.com/office/drawing/2016/5/11/chartex" xmlns:mc="http://schemas.openxmlformats.org/markup-compatibility/2006" xmlns:o="urn:schemas-microsoft-com:office:office" xmlns:r="http://schemas.openxmlformats.org/officeDocument/2006/relationships" xmlns:m="http://schemas.openxmlformats.org/officeDocument/2006/math" xmlns:v="urn:schemas-microsoft-com:vml" xmlns:wp14="http://schemas.microsoft.com/office/word/2010/wordprocessingDrawing" xmlns:wp="http://schemas.openxmlformats.org/drawingml/2006/wordprocessingDrawing" xmlns:w10="urn:schemas-microsoft-com:office:word" xmlns:w="http://schemas.openxmlformats.org/wordprocessingml/2006/main" xmlns:w14="http://schemas.microsoft.com/office/word/2010/wordml" xmlns:w15="http://schemas.microsoft.com/office/word/2012/wordml" xmlns:w16se="http://schemas.microsoft.com/office/word/2015/wordml/symex" xmlns:wpg="http://schemas.microsoft.com/office/word/2010/wordprocessingGroup" xmlns:wpi="http://schemas.microsoft.com/office/word/2010/wordprocessingInk" xmlns:wne="http://schemas.microsoft.com/office/word/2006/wordml" xmlns:wps="http://schemas.microsoft.com/office/word/2010/wordprocessingShape" mc:Ignorable="w14 w15 w16se wp14">
+  <w:footnote w:type="separator" w:id="-1">
+    <w:p>
+      <w:pPr>
+        <w:spacing w:after="0" w:line="240" w:lineRule="auto"/>
+      </w:pPr>
+      <w:r>
+        <w:separator/>
+      </w:r>
+    </w:p>
+  </w:footnote>
+  <w:footnote w:type="continuationSeparator" w:id="0">
+    <w:p>
+      <w:pPr>
+        <w:spacing w:after="0" w:line="240" w:lineRule="auto"/>
+      </w:pPr>
+      <w:r>
+        <w:continuationSeparator/>
+      </w:r>
+    </w:p>
+  </w:footnote>
+</w:footnotes>
+</file>
+
+<file path=word/header1.xml><?xml version="1.0" encoding="utf-8"?>
+<w:hdr xmlns:wpc="http://schemas.microsoft.com/office/word/2010/wordprocessingCanvas" xmlns:cx="http://schemas.microsoft.com/office/drawing/2014/chartex" xmlns:cx1="http://schemas.microsoft.com/office/drawing/2015/9/8/chartex" xmlns:cx2="http://schemas.microsoft.com/office/drawing/2015/10/21/chartex" xmlns:cx3="http://schemas.microsoft.com/office/drawing/2016/5/9/chartex" xmlns:cx4="http://schemas.microsoft.com/office/drawing/2016/5/10/chartex" xmlns:cx5="http://schemas.microsoft.com/office/drawing/2016/5/11/chartex" xmlns:mc="http://schemas.openxmlformats.org/markup-compatibility/2006" xmlns:o="urn:schemas-microsoft-com:office:office" xmlns:r="http://schemas.openxmlformats.org/officeDocument/2006/relationships" xmlns:m="http://schemas.openxmlformats.org/officeDocument/2006/math" xmlns:v="urn:schemas-microsoft-com:vml" xmlns:wp14="http://schemas.microsoft.com/office/word/2010/wordprocessingDrawing" xmlns:wp="http://schemas.openxmlformats.org/drawingml/2006/wordprocessingDrawing" xmlns:w10="urn:schemas-microsoft-com:office:word" xmlns:w="http://schemas.openxmlformats.org/wordprocessingml/2006/main" xmlns:w14="http://schemas.microsoft.com/office/word/2010/wordml" xmlns:w15="http://schemas.microsoft.com/office/word/2012/wordml" xmlns:w16se="http://schemas.microsoft.com/office/word/2015/wordml/symex" xmlns:wpg="http://schemas.microsoft.com/office/word/2010/wordprocessingGroup" xmlns:wpi="http://schemas.microsoft.com/office/word/2010/wordprocessingInk" xmlns:wne="http://schemas.microsoft.com/office/word/2006/wordml" xmlns:wps="http://schemas.microsoft.com/office/word/2010/wordprocessingShape" mc:Ignorable="w14 w15 w16se wp14">
+  <w:p>
+    <w:pPr>
+      <w:pStyle w:val="Encabezado"/>
+      <w:jc w:val="right"/>
+    </w:pPr>
+    <w:r>
+      <w:rPr>
+        <w:noProof/>
+        <w:lang w:eastAsia="es-ES"/>
+      </w:rPr>
+      <w:drawing>
+        <wp:inline distT="0" distB="0" distL="0" distR="0">
+          <wp:extent cx="1085850" cy="752475"/>
+          <wp:effectExtent l="0" t="0" r="0" b="9525"/>
+          <wp:docPr id="11" name="Imagen 11" descr="logo"/>
+          <wp:cNvGraphicFramePr>
+            <a:graphicFrameLocks xmlns:a="http://schemas.openxmlformats.org/drawingml/2006/main" noChangeAspect="1"/>
+          </wp:cNvGraphicFramePr>
+          <a:graphic xmlns:a="http://schemas.openxmlformats.org/drawingml/2006/main">
+            <a:graphicData uri="http://schemas.openxmlformats.org/drawingml/2006/picture">
+              <pic:pic xmlns:pic="http://schemas.openxmlformats.org/drawingml/2006/picture">
+                <pic:nvPicPr>
+                  <pic:cNvPr id="0" name="Picture 1" descr="logo"/>
+                  <pic:cNvPicPr>
+                    <a:picLocks noChangeAspect="1" noChangeArrowheads="1"/>
+                  </pic:cNvPicPr>
+                </pic:nvPicPr>
+                <pic:blipFill>
+                  <a:blip r:embed="rId1">
+                    <a:extLst>
+                      <a:ext uri="{28A0092B-C50C-407E-A947-70E740481C1C}">
+                        <a14:useLocalDpi xmlns:a14="http://schemas.microsoft.com/office/drawing/2010/main" val="0"/>
+                      </a:ext>
+                    </a:extLst>
+                  </a:blip>
+                  <a:srcRect/>
+                  <a:stretch>
+                    <a:fillRect/>
+                  </a:stretch>
+                </pic:blipFill>
+                <pic:spPr bwMode="auto">
+                  <a:xfrm>
+                    <a:off x="0" y="0"/>
+                    <a:ext cx="1085850" cy="752475"/>
+                  </a:xfrm>
+                  <a:prstGeom prst="rect">
+                    <a:avLst/>
+                  </a:prstGeom>
+                  <a:noFill/>
+                  <a:ln>
+                    <a:noFill/>
+                  </a:ln>
+                </pic:spPr>
+              </pic:pic>
+            </a:graphicData>
+          </a:graphic>
+        </wp:inline>
+      </w:drawing>
+    </w:r>
+  </w:p>
+</w:hdr>
+</file>
+
 <file path=word/numbering.xml><?xml version="1.0" encoding="utf-8"?>
-<w:numbering xmlns:wpc="http://schemas.microsoft.com/office/word/2010/wordprocessingCanvas" xmlns:mc="http://schemas.openxmlformats.org/markup-compatibility/2006" xmlns:o="urn:schemas-microsoft-com:office:office" xmlns:r="http://schemas.openxmlformats.org/officeDocument/2006/relationships" xmlns:m="http://schemas.openxmlformats.org/officeDocument/2006/math" xmlns:v="urn:schemas-microsoft-com:vml" xmlns:wp14="http://schemas.microsoft.com/office/word/2010/wordprocessingDrawing" xmlns:wp="http://schemas.openxmlformats.org/drawingml/2006/wordprocessingDrawing" xmlns:w10="urn:schemas-microsoft-com:office:word" xmlns:w="http://schemas.openxmlformats.org/wordprocessingml/2006/main" xmlns:w14="http://schemas.microsoft.com/office/word/2010/wordml" xmlns:w15="http://schemas.microsoft.com/office/word/2012/wordml" xmlns:wpg="http://schemas.microsoft.com/office/word/2010/wordprocessingGroup" xmlns:wpi="http://schemas.microsoft.com/office/word/2010/wordprocessingInk" xmlns:wne="http://schemas.microsoft.com/office/word/2006/wordml" xmlns:wps="http://schemas.microsoft.com/office/word/2010/wordprocessingShape" mc:Ignorable="w14 w15 wp14">
+<w:numbering xmlns:wpc="http://schemas.microsoft.com/office/word/2010/wordprocessingCanvas" xmlns:cx="http://schemas.microsoft.com/office/drawing/2014/chartex" xmlns:cx1="http://schemas.microsoft.com/office/drawing/2015/9/8/chartex" xmlns:cx2="http://schemas.microsoft.com/office/drawing/2015/10/21/chartex" xmlns:cx3="http://schemas.microsoft.com/office/drawing/2016/5/9/chartex" xmlns:cx4="http://schemas.microsoft.com/office/drawing/2016/5/10/chartex" xmlns:cx5="http://schemas.microsoft.com/office/drawing/2016/5/11/chartex" xmlns:mc="http://schemas.openxmlformats.org/markup-compatibility/2006" xmlns:o="urn:schemas-microsoft-com:office:office" xmlns:r="http://schemas.openxmlformats.org/officeDocument/2006/relationships" xmlns:m="http://schemas.openxmlformats.org/officeDocument/2006/math" xmlns:v="urn:schemas-microsoft-com:vml" xmlns:wp14="http://schemas.microsoft.com/office/word/2010/wordprocessingDrawing" xmlns:wp="http://schemas.openxmlformats.org/drawingml/2006/wordprocessingDrawing" xmlns:w10="urn:schemas-microsoft-com:office:word" xmlns:w="http://schemas.openxmlformats.org/wordprocessingml/2006/main" xmlns:w14="http://schemas.microsoft.com/office/word/2010/wordml" xmlns:w15="http://schemas.microsoft.com/office/word/2012/wordml" xmlns:w16se="http://schemas.microsoft.com/office/word/2015/wordml/symex" xmlns:wpg="http://schemas.microsoft.com/office/word/2010/wordprocessingGroup" xmlns:wpi="http://schemas.microsoft.com/office/word/2010/wordprocessingInk" xmlns:wne="http://schemas.microsoft.com/office/word/2006/wordml" xmlns:wps="http://schemas.microsoft.com/office/word/2010/wordprocessingShape" mc:Ignorable="w14 w15 w16se wp14">
   <w:abstractNum w:abstractNumId="0" w15:restartNumberingAfterBreak="0">
     <w:nsid w:val="0FA903B9"/>
     <w:multiLevelType w:val="hybridMultilevel"/>
@@ -3647,7 +4170,7 @@
 </file>
 
 <file path=word/styles.xml><?xml version="1.0" encoding="utf-8"?>
-<w:styles xmlns:mc="http://schemas.openxmlformats.org/markup-compatibility/2006" xmlns:r="http://schemas.openxmlformats.org/officeDocument/2006/relationships" xmlns:w="http://schemas.openxmlformats.org/wordprocessingml/2006/main" xmlns:w14="http://schemas.microsoft.com/office/word/2010/wordml" xmlns:w15="http://schemas.microsoft.com/office/word/2012/wordml" mc:Ignorable="w14 w15">
+<w:styles xmlns:mc="http://schemas.openxmlformats.org/markup-compatibility/2006" xmlns:r="http://schemas.openxmlformats.org/officeDocument/2006/relationships" xmlns:w="http://schemas.openxmlformats.org/wordprocessingml/2006/main" xmlns:w14="http://schemas.microsoft.com/office/word/2010/wordml" xmlns:w15="http://schemas.microsoft.com/office/word/2012/wordml" xmlns:w16se="http://schemas.microsoft.com/office/word/2015/wordml/symex" mc:Ignorable="w14 w15 w16se">
   <w:docDefaults>
     <w:rPrDefault>
       <w:rPr>
@@ -3663,7 +4186,7 @@
       </w:pPr>
     </w:pPrDefault>
   </w:docDefaults>
-  <w:latentStyles w:defLockedState="0" w:defUIPriority="99" w:defSemiHidden="0" w:defUnhideWhenUsed="0" w:defQFormat="0" w:count="371">
+  <w:latentStyles w:defLockedState="0" w:defUIPriority="99" w:defSemiHidden="0" w:defUnhideWhenUsed="0" w:defQFormat="0" w:count="374">
     <w:lsdException w:name="Normal" w:uiPriority="0" w:qFormat="1"/>
     <w:lsdException w:name="heading 1" w:uiPriority="9" w:qFormat="1"/>
     <w:lsdException w:name="heading 2" w:semiHidden="1" w:uiPriority="9" w:unhideWhenUsed="1" w:qFormat="1"/>
@@ -4035,6 +4558,9 @@
     <w:lsdException w:name="List Table 5 Dark Accent 6" w:uiPriority="50"/>
     <w:lsdException w:name="List Table 6 Colorful Accent 6" w:uiPriority="51"/>
     <w:lsdException w:name="List Table 7 Colorful Accent 6" w:uiPriority="52"/>
+    <w:lsdException w:name="Mention" w:semiHidden="1" w:unhideWhenUsed="1"/>
+    <w:lsdException w:name="Smart Hyperlink" w:semiHidden="1" w:unhideWhenUsed="1"/>
+    <w:lsdException w:name="Hashtag" w:semiHidden="1" w:unhideWhenUsed="1"/>
   </w:latentStyles>
   <w:style w:type="paragraph" w:default="1" w:styleId="Normal">
     <w:name w:val="Normal"/>
@@ -4103,6 +4629,67 @@
       <w:color w:val="000000"/>
       <w:sz w:val="24"/>
       <w:szCs w:val="24"/>
+    </w:rPr>
+  </w:style>
+  <w:style w:type="paragraph" w:styleId="Encabezado">
+    <w:name w:val="header"/>
+    <w:basedOn w:val="Normal"/>
+    <w:link w:val="EncabezadoCar"/>
+    <w:uiPriority w:val="99"/>
+    <w:unhideWhenUsed/>
+    <w:rsid w:val="00240D3C"/>
+    <w:pPr>
+      <w:tabs>
+        <w:tab w:val="center" w:pos="4252"/>
+        <w:tab w:val="right" w:pos="8504"/>
+      </w:tabs>
+      <w:spacing w:after="0" w:line="240" w:lineRule="auto"/>
+    </w:pPr>
+  </w:style>
+  <w:style w:type="character" w:customStyle="1" w:styleId="EncabezadoCar">
+    <w:name w:val="Encabezado Car"/>
+    <w:basedOn w:val="Fuentedeprrafopredeter"/>
+    <w:link w:val="Encabezado"/>
+    <w:uiPriority w:val="99"/>
+    <w:rsid w:val="00240D3C"/>
+  </w:style>
+  <w:style w:type="paragraph" w:styleId="Piedepgina">
+    <w:name w:val="footer"/>
+    <w:basedOn w:val="Normal"/>
+    <w:link w:val="PiedepginaCar"/>
+    <w:uiPriority w:val="99"/>
+    <w:unhideWhenUsed/>
+    <w:rsid w:val="00240D3C"/>
+    <w:pPr>
+      <w:tabs>
+        <w:tab w:val="center" w:pos="4252"/>
+        <w:tab w:val="right" w:pos="8504"/>
+      </w:tabs>
+      <w:spacing w:after="0" w:line="240" w:lineRule="auto"/>
+    </w:pPr>
+  </w:style>
+  <w:style w:type="character" w:customStyle="1" w:styleId="PiedepginaCar">
+    <w:name w:val="Pie de página Car"/>
+    <w:basedOn w:val="Fuentedeprrafopredeter"/>
+    <w:link w:val="Piedepgina"/>
+    <w:uiPriority w:val="99"/>
+    <w:rsid w:val="00240D3C"/>
+  </w:style>
+  <w:style w:type="paragraph" w:styleId="NormalWeb">
+    <w:name w:val="Normal (Web)"/>
+    <w:basedOn w:val="Normal"/>
+    <w:uiPriority w:val="99"/>
+    <w:semiHidden/>
+    <w:unhideWhenUsed/>
+    <w:rsid w:val="00DA07D8"/>
+    <w:pPr>
+      <w:spacing w:before="100" w:beforeAutospacing="1" w:after="100" w:afterAutospacing="1" w:line="240" w:lineRule="auto"/>
+    </w:pPr>
+    <w:rPr>
+      <w:rFonts w:ascii="Times New Roman" w:eastAsia="Times New Roman" w:hAnsi="Times New Roman" w:cs="Times New Roman"/>
+      <w:sz w:val="24"/>
+      <w:szCs w:val="24"/>
+      <w:lang w:eastAsia="es-ES"/>
     </w:rPr>
   </w:style>
 </w:styles>
@@ -4374,7 +4961,7 @@
 </file>
 
 <file path=customXml/itemProps1.xml><?xml version="1.0" encoding="utf-8"?>
-<ds:datastoreItem xmlns:ds="http://schemas.openxmlformats.org/officeDocument/2006/customXml" ds:itemID="{95F56DE9-B49D-466A-B907-20506D73A476}">
+<ds:datastoreItem xmlns:ds="http://schemas.openxmlformats.org/officeDocument/2006/customXml" ds:itemID="{7235451D-2BDF-4E0E-9E6E-9E4ED2E8FEA0}">
   <ds:schemaRefs>
     <ds:schemaRef ds:uri="http://schemas.openxmlformats.org/officeDocument/2006/bibliography"/>
   </ds:schemaRefs>

</xml_diff>